<commit_message>
add report for lab_1
</commit_message>
<xml_diff>
--- a/lab_0/lab_0.docx
+++ b/lab_0/lab_0.docx
@@ -177,6 +177,7 @@
           <w:rFonts w:ascii="Times New Roman" w:hAnsi="Times New Roman" w:cs="Times New Roman"/>
           <w:sz w:val="36"/>
           <w:szCs w:val="36"/>
+          <w:lang w:val="en-US"/>
         </w:rPr>
       </w:pPr>
       <w:r>
@@ -185,8 +186,19 @@
           <w:sz w:val="36"/>
           <w:szCs w:val="36"/>
         </w:rPr>
-        <w:t>ЛАБОРАТОРНАЯ РАБОТА №1</w:t>
-      </w:r>
+        <w:t>ЛАБОРАТОРНАЯ РАБОТА №</w:t>
+      </w:r>
+      <w:r>
+        <w:rPr>
+          <w:rFonts w:ascii="Times New Roman" w:hAnsi="Times New Roman" w:cs="Times New Roman"/>
+          <w:sz w:val="36"/>
+          <w:szCs w:val="36"/>
+          <w:lang w:val="en-US"/>
+        </w:rPr>
+        <w:t>0</w:t>
+      </w:r>
+      <w:bookmarkStart w:id="0" w:name="_GoBack"/>
+      <w:bookmarkEnd w:id="0"/>
     </w:p>
     <w:p>
       <w:pPr>
@@ -1983,16 +1995,22 @@
         <w:rPr>
           <w:color w:val="000000"/>
           <w:sz w:val="22"/>
-          <w:lang w:val="en-US"/>
-        </w:rPr>
-      </w:pPr>
-      <w:r>
-        <w:rPr>
-          <w:color w:val="000000"/>
-          <w:sz w:val="22"/>
-          <w:lang w:val="en-US"/>
-        </w:rPr>
-        <w:t xml:space="preserve">            }</w:t>
+        </w:rPr>
+      </w:pPr>
+      <w:r>
+        <w:rPr>
+          <w:color w:val="000000"/>
+          <w:sz w:val="22"/>
+          <w:lang w:val="en-US"/>
+        </w:rPr>
+        <w:t xml:space="preserve">            </w:t>
+      </w:r>
+      <w:r>
+        <w:rPr>
+          <w:color w:val="000000"/>
+          <w:sz w:val="22"/>
+        </w:rPr>
+        <w:t>}</w:t>
       </w:r>
     </w:p>
     <w:p>
@@ -2918,11 +2936,21 @@
       <w:r>
         <w:t xml:space="preserve">Рисунок </w:t>
       </w:r>
-      <w:fldSimple w:instr=" SEQ Рисунок \* ARABIC ">
-        <w:r>
-          <w:t>1</w:t>
-        </w:r>
-      </w:fldSimple>
+      <w:r>
+        <w:fldChar w:fldCharType="begin"/>
+      </w:r>
+      <w:r>
+        <w:instrText xml:space="preserve"> SEQ Рисунок \* ARABIC </w:instrText>
+      </w:r>
+      <w:r>
+        <w:fldChar w:fldCharType="separate"/>
+      </w:r>
+      <w:r>
+        <w:t>1</w:t>
+      </w:r>
+      <w:r>
+        <w:fldChar w:fldCharType="end"/>
+      </w:r>
       <w:r>
         <w:t xml:space="preserve"> – Результат работы программы</w:t>
       </w:r>
@@ -2956,12 +2984,7 @@
         <w:t xml:space="preserve">, </w:t>
       </w:r>
       <w:r>
-        <w:t>а также компилировать исходный код и выполнять программу</w:t>
-      </w:r>
-      <w:bookmarkStart w:id="0" w:name="_GoBack"/>
-      <w:bookmarkEnd w:id="0"/>
-      <w:r>
-        <w:t>.</w:t>
+        <w:t>а также компилировать исходный код и выполнять программу.</w:t>
       </w:r>
     </w:p>
     <w:sectPr>
@@ -4147,7 +4170,7 @@
 </file>
 
 <file path=customXml/itemProps1.xml><?xml version="1.0" encoding="utf-8"?>
-<ds:datastoreItem xmlns:ds="http://schemas.openxmlformats.org/officeDocument/2006/customXml" ds:itemID="{908B636B-A9E3-47A0-AEE7-07E3C4B1467D}">
+<ds:datastoreItem xmlns:ds="http://schemas.openxmlformats.org/officeDocument/2006/customXml" ds:itemID="{396A1CE1-31C3-4D4A-94A6-42DC4B50EC46}">
   <ds:schemaRefs>
     <ds:schemaRef ds:uri="http://schemas.openxmlformats.org/officeDocument/2006/bibliography"/>
   </ds:schemaRefs>

</xml_diff>